<commit_message>
http://nlp.stanford.edu/publications.shtml link to about 40 papers of 2014 Stanford university NLP lab.
</commit_message>
<xml_diff>
--- a/لینک های مهم.docx
+++ b/لینک های مهم.docx
@@ -19,14 +19,27 @@
             <w:tcW w:w="6678" w:type="dxa"/>
           </w:tcPr>
           <w:p>
-            <w:hyperlink r:id="rId4" w:history="1">
-              <w:r>
-                <w:rPr>
-                  <w:rStyle w:val="Hyperlink"/>
-                </w:rPr>
-                <w:t>https://class.coursera.org/pgm/lecture</w:t>
-              </w:r>
-            </w:hyperlink>
+            <w:r>
+              <w:fldChar w:fldCharType="begin"/>
+            </w:r>
+            <w:r>
+              <w:instrText xml:space="preserve"> HYPERLINK "https://class.coursera.org/pgm/lecture" </w:instrText>
+            </w:r>
+            <w:r>
+              <w:fldChar w:fldCharType="separate"/>
+            </w:r>
+            <w:r>
+              <w:rPr>
+                <w:rStyle w:val="Hyperlink"/>
+              </w:rPr>
+              <w:t>https://class.coursera.org/pgm/lecture</w:t>
+            </w:r>
+            <w:r>
+              <w:rPr>
+                <w:rStyle w:val="Hyperlink"/>
+              </w:rPr>
+              <w:fldChar w:fldCharType="end"/>
+            </w:r>
           </w:p>
         </w:tc>
         <w:tc>
@@ -62,12 +75,14 @@
               </w:rPr>
               <w:t xml:space="preserve"> از سایت </w:t>
             </w:r>
+            <w:proofErr w:type="spellStart"/>
             <w:r>
               <w:rPr>
                 <w:lang w:bidi="fa-IR"/>
               </w:rPr>
               <w:t>coursera</w:t>
             </w:r>
+            <w:proofErr w:type="spellEnd"/>
           </w:p>
         </w:tc>
       </w:tr>
@@ -77,7 +92,7 @@
             <w:tcW w:w="6678" w:type="dxa"/>
           </w:tcPr>
           <w:p>
-            <w:hyperlink r:id="rId5" w:history="1">
+            <w:hyperlink r:id="rId4" w:history="1">
               <w:r>
                 <w:rPr>
                   <w:rStyle w:val="Hyperlink"/>
@@ -119,19 +134,32 @@
             <w:tcW w:w="6678" w:type="dxa"/>
           </w:tcPr>
           <w:p>
+            <w:hyperlink r:id="rId5" w:history="1">
+              <w:r>
+                <w:rPr>
+                  <w:rStyle w:val="Hyperlink"/>
+                </w:rPr>
+                <w:t>www.paperdl.com</w:t>
+              </w:r>
+            </w:hyperlink>
+            <w:r>
+              <w:rPr>
+                <w:rFonts w:hint="cs"/>
+                <w:rtl/>
+              </w:rPr>
+              <w:t xml:space="preserve"> </w:t>
+            </w:r>
+          </w:p>
+          <w:p>
             <w:hyperlink r:id="rId6" w:history="1">
               <w:r>
                 <w:rPr>
                   <w:rStyle w:val="Hyperlink"/>
                 </w:rPr>
-                <w:t>www.paperdl.com</w:t>
-              </w:r>
-            </w:hyperlink>
-            <w:r>
-              <w:rPr>
-                <w:rFonts w:hint="cs"/>
-                <w:rtl/>
-              </w:rPr>
+                <w:t>http://www.freepapers.ir/</w:t>
+              </w:r>
+            </w:hyperlink>
+            <w:r>
               <w:t xml:space="preserve"> </w:t>
             </w:r>
           </w:p>
@@ -141,12 +169,9 @@
                 <w:rPr>
                   <w:rStyle w:val="Hyperlink"/>
                 </w:rPr>
-                <w:t>http://www.freepapers.ir/</w:t>
-              </w:r>
-            </w:hyperlink>
-            <w:r>
-              <w:t xml:space="preserve"> </w:t>
-            </w:r>
+                <w:t>http://elearnica.ir/</w:t>
+              </w:r>
+            </w:hyperlink>
           </w:p>
           <w:p>
             <w:hyperlink r:id="rId8" w:history="1">
@@ -154,16 +179,6 @@
                 <w:rPr>
                   <w:rStyle w:val="Hyperlink"/>
                 </w:rPr>
-                <w:t>http://elearnica.ir/</w:t>
-              </w:r>
-            </w:hyperlink>
-          </w:p>
-          <w:p>
-            <w:hyperlink r:id="rId9" w:history="1">
-              <w:r>
-                <w:rPr>
-                  <w:rStyle w:val="Hyperlink"/>
-                </w:rPr>
                 <w:t>http://www.downloadpaper.ir/</w:t>
               </w:r>
             </w:hyperlink>
@@ -225,7 +240,6 @@
             <w:pPr>
               <w:bidi/>
               <w:rPr>
-                <w:rFonts w:hint="cs"/>
                 <w:rtl/>
                 <w:lang w:bidi="fa-IR"/>
               </w:rPr>
@@ -237,9 +251,11 @@
               </w:rPr>
               <w:t xml:space="preserve">سایت </w:t>
             </w:r>
+            <w:proofErr w:type="spellStart"/>
             <w:r>
               <w:t>paperdl</w:t>
             </w:r>
+            <w:proofErr w:type="spellEnd"/>
             <w:r>
               <w:rPr>
                 <w:rFonts w:hint="cs"/>
@@ -264,12 +280,14 @@
               </w:rPr>
               <w:t xml:space="preserve">نام کاربری: </w:t>
             </w:r>
+            <w:proofErr w:type="spellStart"/>
             <w:r>
               <w:rPr>
                 <w:lang w:bidi="fa-IR"/>
               </w:rPr>
               <w:t>mahmoudrahat</w:t>
             </w:r>
+            <w:proofErr w:type="spellEnd"/>
           </w:p>
           <w:p>
             <w:pPr>
@@ -292,8 +310,6 @@
               </w:rPr>
               <w:t>11588..</w:t>
             </w:r>
-            <w:bookmarkStart w:id="0" w:name="_GoBack"/>
-            <w:bookmarkEnd w:id="0"/>
           </w:p>
         </w:tc>
       </w:tr>
@@ -303,7 +319,7 @@
             <w:tcW w:w="6678" w:type="dxa"/>
           </w:tcPr>
           <w:p>
-            <w:hyperlink r:id="rId10" w:history="1">
+            <w:hyperlink r:id="rId9" w:history="1">
               <w:r>
                 <w:rPr>
                   <w:rStyle w:val="Hyperlink"/>
@@ -342,7 +358,7 @@
             <w:tcW w:w="6678" w:type="dxa"/>
           </w:tcPr>
           <w:p>
-            <w:hyperlink r:id="rId11" w:history="1">
+            <w:hyperlink r:id="rId10" w:history="1">
               <w:r>
                 <w:rPr>
                   <w:rStyle w:val="Hyperlink"/>
@@ -374,12 +390,14 @@
               </w:rPr>
               <w:t xml:space="preserve">سایت شبیه به </w:t>
             </w:r>
+            <w:proofErr w:type="spellStart"/>
             <w:r>
               <w:rPr>
                 <w:lang w:bidi="fa-IR"/>
               </w:rPr>
               <w:t>coursera</w:t>
             </w:r>
+            <w:proofErr w:type="spellEnd"/>
           </w:p>
         </w:tc>
       </w:tr>
@@ -389,7 +407,7 @@
             <w:tcW w:w="6678" w:type="dxa"/>
           </w:tcPr>
           <w:p>
-            <w:hyperlink r:id="rId12" w:anchor="Download" w:history="1">
+            <w:hyperlink r:id="rId11" w:anchor="Download" w:history="1">
               <w:r>
                 <w:rPr>
                   <w:rStyle w:val="Hyperlink"/>
@@ -430,7 +448,7 @@
             <w:tcW w:w="6678" w:type="dxa"/>
           </w:tcPr>
           <w:p>
-            <w:hyperlink r:id="rId13" w:history="1">
+            <w:hyperlink r:id="rId12" w:history="1">
               <w:r>
                 <w:rPr>
                   <w:rStyle w:val="Hyperlink"/>
@@ -524,7 +542,7 @@
             <w:tcW w:w="6678" w:type="dxa"/>
           </w:tcPr>
           <w:p>
-            <w:hyperlink r:id="rId14" w:history="1">
+            <w:hyperlink r:id="rId13" w:history="1">
               <w:r>
                 <w:rPr>
                   <w:rStyle w:val="Hyperlink"/>
@@ -572,11 +590,16 @@
               </w:rPr>
             </w:pPr>
             <w:r>
-              <w:t>Stanford CoreNLP</w:t>
-            </w:r>
-          </w:p>
-          <w:p>
-            <w:hyperlink r:id="rId15" w:history="1">
+              <w:t xml:space="preserve">Stanford </w:t>
+            </w:r>
+            <w:proofErr w:type="spellStart"/>
+            <w:r>
+              <w:t>CoreNLP</w:t>
+            </w:r>
+            <w:proofErr w:type="spellEnd"/>
+          </w:p>
+          <w:p>
+            <w:hyperlink r:id="rId14" w:history="1">
               <w:r>
                 <w:rPr>
                   <w:rStyle w:val="Hyperlink"/>
@@ -617,8 +640,21 @@
               </w:rPr>
             </w:pPr>
             <w:r>
-              <w:t>Stanford CoreNLP provides a set of natural language analysis tools which can take raw English language text input and give the base forms of words, their parts of speech, whether they are names of companies, people, etc., normalize dates, times, and numeric quantities, and mark up the structure of sentences in terms of phrases and word dependencies, and indicate which noun phrases refer to the same entities, etc</w:t>
-            </w:r>
+              <w:t xml:space="preserve">Stanford </w:t>
+            </w:r>
+            <w:proofErr w:type="spellStart"/>
+            <w:r>
+              <w:t>CoreNLP</w:t>
+            </w:r>
+            <w:proofErr w:type="spellEnd"/>
+            <w:r>
+              <w:t xml:space="preserve"> provides a set of natural language analysis tools which can take raw English language text input and give the base forms of words, their parts of speech, whether they are names of companies, people, etc., normalize dates, times, and numeric quantities, and mark up the structure of sentences in terms of phrases and word dependencies, and indicate which noun phrases refer to the same entities, </w:t>
+            </w:r>
+            <w:proofErr w:type="spellStart"/>
+            <w:r>
+              <w:t>etc</w:t>
+            </w:r>
+            <w:proofErr w:type="spellEnd"/>
           </w:p>
           <w:p>
             <w:pPr>
@@ -638,24 +674,24 @@
                 <w:rtl/>
               </w:rPr>
             </w:pPr>
+            <w:hyperlink r:id="rId15" w:history="1">
+              <w:r>
+                <w:rPr>
+                  <w:rStyle w:val="Hyperlink"/>
+                </w:rPr>
+                <w:t>http://nlp.cs.berkeley.edu/berkeleycoref.shtml</w:t>
+              </w:r>
+            </w:hyperlink>
+            <w:r>
+              <w:rPr>
+                <w:rFonts w:hint="cs"/>
+                <w:rtl/>
+              </w:rPr>
+              <w:t xml:space="preserve"> </w:t>
+            </w:r>
+          </w:p>
+          <w:p>
             <w:hyperlink r:id="rId16" w:history="1">
-              <w:r>
-                <w:rPr>
-                  <w:rStyle w:val="Hyperlink"/>
-                </w:rPr>
-                <w:t>http://nlp.cs.berkeley.edu/berkeleycoref.shtml</w:t>
-              </w:r>
-            </w:hyperlink>
-            <w:r>
-              <w:rPr>
-                <w:rFonts w:hint="cs"/>
-                <w:rtl/>
-              </w:rPr>
-              <w:t xml:space="preserve"> </w:t>
-            </w:r>
-          </w:p>
-          <w:p>
-            <w:hyperlink r:id="rId17" w:history="1">
               <w:r>
                 <w:rPr>
                   <w:rStyle w:val="Hyperlink"/>
@@ -707,7 +743,7 @@
             <w:tcW w:w="6678" w:type="dxa"/>
           </w:tcPr>
           <w:p>
-            <w:hyperlink r:id="rId18" w:history="1">
+            <w:hyperlink r:id="rId17" w:history="1">
               <w:r>
                 <w:rPr>
                   <w:rStyle w:val="Hyperlink"/>
@@ -751,7 +787,7 @@
             <w:tcW w:w="6678" w:type="dxa"/>
           </w:tcPr>
           <w:p>
-            <w:hyperlink r:id="rId19" w:history="1">
+            <w:hyperlink r:id="rId18" w:history="1">
               <w:r>
                 <w:rPr>
                   <w:rStyle w:val="Hyperlink"/>
@@ -792,7 +828,7 @@
             <w:tcW w:w="6678" w:type="dxa"/>
           </w:tcPr>
           <w:p>
-            <w:hyperlink r:id="rId20" w:history="1">
+            <w:hyperlink r:id="rId19" w:history="1">
               <w:r>
                 <w:rPr>
                   <w:rStyle w:val="Hyperlink"/>
@@ -845,14 +881,27 @@
               </w:rPr>
               <w:t xml:space="preserve"> از </w:t>
             </w:r>
-            <w:hyperlink r:id="rId21" w:history="1">
-              <w:r>
-                <w:rPr>
-                  <w:rStyle w:val="Hyperlink"/>
-                </w:rPr>
-                <w:t>Chris Manning</w:t>
-              </w:r>
-            </w:hyperlink>
+            <w:r>
+              <w:fldChar w:fldCharType="begin"/>
+            </w:r>
+            <w:r>
+              <w:instrText xml:space="preserve"> HYPERLINK "http://nlp.stanford.edu/%7Emanning/" </w:instrText>
+            </w:r>
+            <w:r>
+              <w:fldChar w:fldCharType="separate"/>
+            </w:r>
+            <w:r>
+              <w:rPr>
+                <w:rStyle w:val="Hyperlink"/>
+              </w:rPr>
+              <w:t>Chris Manning</w:t>
+            </w:r>
+            <w:r>
+              <w:rPr>
+                <w:rStyle w:val="Hyperlink"/>
+              </w:rPr>
+              <w:fldChar w:fldCharType="end"/>
+            </w:r>
             <w:r>
               <w:rPr>
                 <w:rFonts w:hint="cs"/>
@@ -887,7 +936,7 @@
             </w:r>
           </w:p>
           <w:p>
-            <w:hyperlink r:id="rId22" w:history="1">
+            <w:hyperlink r:id="rId20" w:history="1">
               <w:r>
                 <w:rPr>
                   <w:rStyle w:val="Hyperlink"/>
@@ -1036,7 +1085,7 @@
             <w:tcW w:w="6678" w:type="dxa"/>
           </w:tcPr>
           <w:p>
-            <w:hyperlink r:id="rId23" w:history="1">
+            <w:hyperlink r:id="rId21" w:history="1">
               <w:r>
                 <w:rPr>
                   <w:rStyle w:val="Hyperlink"/>
@@ -1055,6 +1104,7 @@
                 <w:vertAlign w:val="superscript"/>
               </w:rPr>
             </w:pPr>
+            <w:proofErr w:type="spellStart"/>
             <w:r>
               <w:rPr>
                 <w:b/>
@@ -1072,28 +1122,9 @@
                 <w:iCs/>
                 <w:vertAlign w:val="superscript"/>
               </w:rPr>
-              <w:t xml:space="preserve">struct </w:t>
-            </w:r>
-          </w:p>
-          <w:p>
-            <w:pPr>
-              <w:rPr>
-                <w:b/>
-                <w:bCs/>
-                <w:i/>
-                <w:iCs/>
-                <w:rtl/>
-              </w:rPr>
-            </w:pPr>
-            <w:r>
-              <w:rPr>
-                <w:b/>
-                <w:bCs/>
-                <w:i/>
-                <w:iCs/>
-              </w:rPr>
-              <w:t>SVM</w:t>
-            </w:r>
+              <w:t>struct</w:t>
+            </w:r>
+            <w:proofErr w:type="spellEnd"/>
             <w:r>
               <w:rPr>
                 <w:b/>
@@ -1102,98 +1133,89 @@
                 <w:iCs/>
                 <w:vertAlign w:val="superscript"/>
               </w:rPr>
-              <w:t>multiclass</w:t>
-            </w:r>
-            <w:r>
-              <w:rPr>
-                <w:rFonts w:hint="cs"/>
+              <w:t xml:space="preserve"> </w:t>
+            </w:r>
+          </w:p>
+          <w:p>
+            <w:pPr>
+              <w:rPr>
+                <w:b/>
+                <w:bCs/>
+                <w:i/>
+                <w:iCs/>
+                <w:rtl/>
+              </w:rPr>
+            </w:pPr>
+            <w:proofErr w:type="spellStart"/>
+            <w:r>
+              <w:rPr>
+                <w:b/>
+                <w:bCs/>
+                <w:i/>
+                <w:iCs/>
+              </w:rPr>
+              <w:t>SVM</w:t>
+            </w:r>
+            <w:r>
+              <w:rPr>
                 <w:b/>
                 <w:bCs/>
                 <w:i/>
                 <w:iCs/>
                 <w:vertAlign w:val="superscript"/>
-                <w:rtl/>
-              </w:rPr>
-              <w:t xml:space="preserve"> </w:t>
-            </w:r>
-            <w:r>
-              <w:rPr>
-                <w:rFonts w:hint="cs"/>
-                <w:b/>
-                <w:bCs/>
-                <w:i/>
-                <w:iCs/>
-                <w:rtl/>
-              </w:rPr>
-              <w:t xml:space="preserve"> </w:t>
-            </w:r>
-            <w:r>
-              <w:rPr>
-                <w:rFonts w:hint="cs"/>
-                <w:rtl/>
-                <w:lang w:bidi="fa-IR"/>
-              </w:rPr>
-              <w:t>برای دسته بندی چند کلاسه</w:t>
-            </w:r>
-            <w:r>
-              <w:rPr>
-                <w:rFonts w:hint="cs"/>
-                <w:rtl/>
-                <w:lang w:bidi="fa-IR"/>
-              </w:rPr>
-              <w:t xml:space="preserve">   </w:t>
-            </w:r>
-          </w:p>
-          <w:p>
-            <w:pPr>
-              <w:rPr>
-                <w:rtl/>
-                <w:lang w:bidi="fa-IR"/>
-              </w:rPr>
-            </w:pPr>
-            <w:r>
-              <w:rPr>
-                <w:b/>
-                <w:bCs/>
-                <w:i/>
-                <w:iCs/>
-              </w:rPr>
-              <w:t>SVM</w:t>
-            </w:r>
-            <w:r>
-              <w:rPr>
+              </w:rPr>
+              <w:t>multiclass</w:t>
+            </w:r>
+            <w:proofErr w:type="spellEnd"/>
+            <w:r>
+              <w:rPr>
+                <w:rFonts w:hint="cs"/>
                 <w:b/>
                 <w:bCs/>
                 <w:i/>
                 <w:iCs/>
                 <w:vertAlign w:val="superscript"/>
-              </w:rPr>
-              <w:t>cfg</w:t>
-            </w:r>
-            <w:r>
-              <w:rPr>
+                <w:rtl/>
+              </w:rPr>
+              <w:t xml:space="preserve"> </w:t>
+            </w:r>
+            <w:r>
+              <w:rPr>
+                <w:rFonts w:hint="cs"/>
                 <w:b/>
                 <w:bCs/>
                 <w:i/>
                 <w:iCs/>
-              </w:rPr>
-              <w:t xml:space="preserve">  </w:t>
-            </w:r>
-            <w:r>
-              <w:rPr>
-                <w:rFonts w:hint="cs"/>
-                <w:rtl/>
-                <w:lang w:bidi="fa-IR"/>
-              </w:rPr>
-              <w:t>برای یادگیری یک گرامر مستقل از متن بر اساس نمونه ها آموزشی!!؟؟</w:t>
-            </w:r>
-          </w:p>
-          <w:p>
-            <w:pPr>
-              <w:rPr>
-                <w:lang w:bidi="fa-IR"/>
-              </w:rPr>
-            </w:pPr>
+                <w:rtl/>
+              </w:rPr>
+              <w:t xml:space="preserve"> </w:t>
+            </w:r>
+            <w:r>
+              <w:rPr>
+                <w:rFonts w:hint="cs"/>
+                <w:rtl/>
+                <w:lang w:bidi="fa-IR"/>
+              </w:rPr>
+              <w:t>برای دسته بندی چند کلاسه</w:t>
+            </w:r>
+            <w:r>
+              <w:rPr>
+                <w:rFonts w:hint="cs"/>
+                <w:rtl/>
+                <w:lang w:bidi="fa-IR"/>
+              </w:rPr>
+              <w:t xml:space="preserve">   </w:t>
+            </w:r>
+          </w:p>
+          <w:p>
+            <w:pPr>
+              <w:rPr>
+                <w:rtl/>
+                <w:lang w:bidi="fa-IR"/>
+              </w:rPr>
+            </w:pPr>
+            <w:proofErr w:type="spellStart"/>
+            <w:proofErr w:type="gramStart"/>
             <w:r>
               <w:rPr>
                 <w:b/>
@@ -1211,26 +1233,81 @@
                 <w:iCs/>
                 <w:vertAlign w:val="superscript"/>
               </w:rPr>
-              <w:t>div</w:t>
-            </w:r>
-            <w:r>
-              <w:rPr>
-                <w:rFonts w:hint="cs"/>
+              <w:t>cfg</w:t>
+            </w:r>
+            <w:proofErr w:type="spellEnd"/>
+            <w:r>
+              <w:rPr>
                 <w:b/>
                 <w:bCs/>
                 <w:i/>
                 <w:iCs/>
-                <w:rtl/>
-                <w:lang w:bidi="fa-IR"/>
-              </w:rPr>
-              <w:t xml:space="preserve"> </w:t>
-            </w:r>
+              </w:rPr>
+              <w:t xml:space="preserve">  </w:t>
+            </w:r>
+            <w:r>
+              <w:rPr>
+                <w:rFonts w:hint="cs"/>
+                <w:rtl/>
+                <w:lang w:bidi="fa-IR"/>
+              </w:rPr>
+              <w:t>برای</w:t>
+            </w:r>
+            <w:proofErr w:type="gramEnd"/>
+            <w:r>
+              <w:rPr>
+                <w:rFonts w:hint="cs"/>
+                <w:rtl/>
+                <w:lang w:bidi="fa-IR"/>
+              </w:rPr>
+              <w:t xml:space="preserve"> یادگیری یک گرامر مستقل از متن بر اساس نمونه ها آموزشی!!؟؟</w:t>
+            </w:r>
+          </w:p>
+          <w:p>
+            <w:pPr>
+              <w:rPr>
+                <w:lang w:bidi="fa-IR"/>
+              </w:rPr>
+            </w:pPr>
+            <w:proofErr w:type="spellStart"/>
             <w:r>
               <w:rPr>
                 <w:b/>
                 <w:bCs/>
                 <w:i/>
                 <w:iCs/>
+              </w:rPr>
+              <w:t>SVM</w:t>
+            </w:r>
+            <w:r>
+              <w:rPr>
+                <w:b/>
+                <w:bCs/>
+                <w:i/>
+                <w:iCs/>
+                <w:vertAlign w:val="superscript"/>
+              </w:rPr>
+              <w:t>div</w:t>
+            </w:r>
+            <w:proofErr w:type="spellEnd"/>
+            <w:r>
+              <w:rPr>
+                <w:rFonts w:hint="cs"/>
+                <w:b/>
+                <w:bCs/>
+                <w:i/>
+                <w:iCs/>
+                <w:rtl/>
+                <w:lang w:bidi="fa-IR"/>
+              </w:rPr>
+              <w:t xml:space="preserve"> </w:t>
+            </w:r>
+            <w:r>
+              <w:rPr>
+                <w:b/>
+                <w:bCs/>
+                <w:i/>
+                <w:iCs/>
                 <w:lang w:bidi="fa-IR"/>
               </w:rPr>
               <w:t xml:space="preserve">  </w:t>
@@ -1285,24 +1362,39 @@
               </w:rPr>
               <w:t xml:space="preserve">پیاده سازی </w:t>
             </w:r>
-            <w:hyperlink r:id="rId24" w:history="1">
-              <w:r>
-                <w:rPr>
-                  <w:rStyle w:val="Hyperlink"/>
-                </w:rPr>
-                <w:t>max-margin Markov networks</w:t>
-              </w:r>
-            </w:hyperlink>
+            <w:r>
+              <w:fldChar w:fldCharType="begin"/>
+            </w:r>
+            <w:r>
+              <w:instrText xml:space="preserve"> HYPERLINK "http://web.engr.oregonstate.edu/%7Etgd/classes/539/slides/max-margin-markov-networks.pdf" </w:instrText>
+            </w:r>
+            <w:r>
+              <w:fldChar w:fldCharType="separate"/>
+            </w:r>
+            <w:r>
+              <w:rPr>
+                <w:rStyle w:val="Hyperlink"/>
+              </w:rPr>
+              <w:t>max-margin Markov networks</w:t>
+            </w:r>
+            <w:r>
+              <w:rPr>
+                <w:rStyle w:val="Hyperlink"/>
+              </w:rPr>
+              <w:fldChar w:fldCharType="end"/>
+            </w:r>
             <w:r>
               <w:t xml:space="preserve"> or </w:t>
             </w:r>
-            <w:hyperlink r:id="rId25" w:history="1">
+            <w:hyperlink r:id="rId22" w:history="1">
+              <w:proofErr w:type="spellStart"/>
               <w:r>
                 <w:rPr>
                   <w:rStyle w:val="Hyperlink"/>
                 </w:rPr>
                 <w:t>SVMstruct</w:t>
               </w:r>
+              <w:proofErr w:type="spellEnd"/>
             </w:hyperlink>
             <w:r>
               <w:rPr>
@@ -1327,9 +1419,11 @@
               </w:rPr>
               <w:t xml:space="preserve">بر خلاف </w:t>
             </w:r>
+            <w:proofErr w:type="spellStart"/>
             <w:r>
               <w:t>svmLight</w:t>
             </w:r>
+            <w:proofErr w:type="spellEnd"/>
             <w:r>
               <w:rPr>
                 <w:rFonts w:hint="cs"/>
@@ -1352,12 +1446,14 @@
               </w:rPr>
               <w:t xml:space="preserve"> است این به زبانهایی مثل پایتون یا متلب است. برای پردازش متن مناسب شده است بر خلاف </w:t>
             </w:r>
+            <w:proofErr w:type="spellStart"/>
             <w:r>
               <w:rPr>
                 <w:lang w:bidi="fa-IR"/>
               </w:rPr>
               <w:t>svmlight</w:t>
             </w:r>
+            <w:proofErr w:type="spellEnd"/>
             <w:r>
               <w:rPr>
                 <w:rFonts w:hint="cs"/>
@@ -1375,7 +1471,7 @@
             <w:tcW w:w="6678" w:type="dxa"/>
           </w:tcPr>
           <w:p>
-            <w:hyperlink r:id="rId26" w:history="1">
+            <w:hyperlink r:id="rId23" w:history="1">
               <w:r>
                 <w:rPr>
                   <w:rStyle w:val="Hyperlink"/>
@@ -1417,7 +1513,7 @@
             <w:tcW w:w="6678" w:type="dxa"/>
           </w:tcPr>
           <w:p>
-            <w:hyperlink r:id="rId27" w:history="1">
+            <w:hyperlink r:id="rId24" w:history="1">
               <w:r>
                 <w:rPr>
                   <w:rStyle w:val="Hyperlink"/>
@@ -1482,69 +1578,69 @@
             <w:tcW w:w="6678" w:type="dxa"/>
           </w:tcPr>
           <w:p>
+            <w:hyperlink r:id="rId25" w:history="1">
+              <w:r>
+                <w:rPr>
+                  <w:rStyle w:val="Hyperlink"/>
+                </w:rPr>
+                <w:t>http://www.opencalais.com/</w:t>
+              </w:r>
+            </w:hyperlink>
+            <w:r>
+              <w:t xml:space="preserve"> </w:t>
+            </w:r>
+          </w:p>
+          <w:p>
+            <w:pPr>
+              <w:rPr>
+                <w:rtl/>
+              </w:rPr>
+            </w:pPr>
+            <w:hyperlink r:id="rId26" w:history="1">
+              <w:r>
+                <w:rPr>
+                  <w:rStyle w:val="Hyperlink"/>
+                </w:rPr>
+                <w:t>http://viewer.opencalais.com/</w:t>
+              </w:r>
+            </w:hyperlink>
+            <w:r>
+              <w:t xml:space="preserve"> </w:t>
+            </w:r>
+          </w:p>
+          <w:p>
+            <w:pPr>
+              <w:rPr>
+                <w:lang w:bidi="fa-IR"/>
+              </w:rPr>
+            </w:pPr>
+            <w:hyperlink r:id="rId27" w:history="1">
+              <w:r>
+                <w:rPr>
+                  <w:rStyle w:val="Hyperlink"/>
+                </w:rPr>
+                <w:t>http://www.opencalais.com/about</w:t>
+              </w:r>
+            </w:hyperlink>
+            <w:r>
+              <w:t xml:space="preserve"> </w:t>
+            </w:r>
+            <w:r>
+              <w:rPr>
+                <w:rFonts w:hint="cs"/>
+                <w:rtl/>
+                <w:lang w:bidi="fa-IR"/>
+              </w:rPr>
+              <w:t>توضیح جالب نحوه عملکرد سیستم</w:t>
+            </w:r>
+          </w:p>
+          <w:p>
+            <w:r>
+              <w:t>and</w:t>
+            </w:r>
+          </w:p>
+          <w:p>
             <w:hyperlink r:id="rId28" w:history="1">
-              <w:r>
-                <w:rPr>
-                  <w:rStyle w:val="Hyperlink"/>
-                </w:rPr>
-                <w:t>http://www.opencalais.com/</w:t>
-              </w:r>
-            </w:hyperlink>
-            <w:r>
-              <w:t xml:space="preserve"> </w:t>
-            </w:r>
-          </w:p>
-          <w:p>
-            <w:pPr>
-              <w:rPr>
-                <w:rtl/>
-              </w:rPr>
-            </w:pPr>
-            <w:hyperlink r:id="rId29" w:history="1">
-              <w:r>
-                <w:rPr>
-                  <w:rStyle w:val="Hyperlink"/>
-                </w:rPr>
-                <w:t>http://viewer.opencalais.com/</w:t>
-              </w:r>
-            </w:hyperlink>
-            <w:r>
-              <w:t xml:space="preserve"> </w:t>
-            </w:r>
-          </w:p>
-          <w:p>
-            <w:pPr>
-              <w:rPr>
-                <w:lang w:bidi="fa-IR"/>
-              </w:rPr>
-            </w:pPr>
-            <w:hyperlink r:id="rId30" w:history="1">
-              <w:r>
-                <w:rPr>
-                  <w:rStyle w:val="Hyperlink"/>
-                </w:rPr>
-                <w:t>http://www.opencalais.com/about</w:t>
-              </w:r>
-            </w:hyperlink>
-            <w:r>
-              <w:t xml:space="preserve"> </w:t>
-            </w:r>
-            <w:r>
-              <w:rPr>
-                <w:rFonts w:hint="cs"/>
-                <w:rtl/>
-                <w:lang w:bidi="fa-IR"/>
-              </w:rPr>
-              <w:t>توضیح جالب نحوه عملکرد سیستم</w:t>
-            </w:r>
-          </w:p>
-          <w:p>
-            <w:r>
-              <w:t>and</w:t>
-            </w:r>
-          </w:p>
-          <w:p>
-            <w:hyperlink r:id="rId31" w:history="1">
               <w:r>
                 <w:rPr>
                   <w:rStyle w:val="Hyperlink"/>
@@ -1635,103 +1731,103 @@
             <w:tcW w:w="6678" w:type="dxa"/>
           </w:tcPr>
           <w:p>
+            <w:hyperlink r:id="rId29" w:history="1">
+              <w:r>
+                <w:rPr>
+                  <w:rStyle w:val="Hyperlink"/>
+                </w:rPr>
+                <w:t>http://cogcomp.cs.illinois.edu/page/software_view/4</w:t>
+              </w:r>
+            </w:hyperlink>
+            <w:r>
+              <w:t xml:space="preserve"> </w:t>
+            </w:r>
+          </w:p>
+          <w:p>
+            <w:hyperlink r:id="rId30" w:history="1">
+              <w:r>
+                <w:rPr>
+                  <w:rStyle w:val="Hyperlink"/>
+                </w:rPr>
+                <w:t>http://cogcomp.cs.illinois.edu/page/people</w:t>
+              </w:r>
+            </w:hyperlink>
+          </w:p>
+          <w:p>
+            <w:hyperlink r:id="rId31" w:history="1">
+              <w:r>
+                <w:rPr>
+                  <w:rStyle w:val="Hyperlink"/>
+                </w:rPr>
+                <w:t>http://cogcomp.cs.illinois.edu/demo/ner/?id=8</w:t>
+              </w:r>
+            </w:hyperlink>
+            <w:r>
+              <w:t xml:space="preserve"> </w:t>
+            </w:r>
+          </w:p>
+          <w:p>
+            <w:pPr>
+              <w:rPr>
+                <w:rtl/>
+                <w:lang w:bidi="fa-IR"/>
+              </w:rPr>
+            </w:pPr>
+            <w:r>
+              <w:rPr>
+                <w:rFonts w:hint="cs"/>
+                <w:rtl/>
+                <w:lang w:bidi="fa-IR"/>
+              </w:rPr>
+              <w:t>گروه پردازش زبان دانشگاه ایلینویز در اوربانا شمپین</w:t>
+            </w:r>
+          </w:p>
+          <w:p>
+            <w:pPr>
+              <w:rPr>
+                <w:rtl/>
+                <w:lang w:bidi="fa-IR"/>
+              </w:rPr>
+            </w:pPr>
             <w:hyperlink r:id="rId32" w:history="1">
               <w:r>
                 <w:rPr>
                   <w:rStyle w:val="Hyperlink"/>
-                </w:rPr>
-                <w:t>http://cogcomp.cs.illinois.edu/page/software_view/4</w:t>
-              </w:r>
-            </w:hyperlink>
-            <w:r>
-              <w:t xml:space="preserve"> </w:t>
-            </w:r>
-          </w:p>
-          <w:p>
+                  <w:lang w:bidi="fa-IR"/>
+                </w:rPr>
+                <w:t>http://www.nlpado.de/~sebastian/publications.shtml</w:t>
+              </w:r>
+            </w:hyperlink>
+            <w:r>
+              <w:rPr>
+                <w:lang w:bidi="fa-IR"/>
+              </w:rPr>
+              <w:t xml:space="preserve"> </w:t>
+            </w:r>
+          </w:p>
+          <w:p>
+            <w:pPr>
+              <w:rPr>
+                <w:rtl/>
+                <w:lang w:bidi="fa-IR"/>
+              </w:rPr>
+            </w:pPr>
+            <w:r>
+              <w:rPr>
+                <w:rFonts w:hint="cs"/>
+                <w:rtl/>
+                <w:lang w:bidi="fa-IR"/>
+              </w:rPr>
+              <w:t>آزمایشگاه به روز زبان در آلمان با مقالات 2014</w:t>
+            </w:r>
+          </w:p>
+          <w:p>
+            <w:pPr>
+              <w:rPr>
+                <w:lang w:bidi="fa-IR"/>
+              </w:rPr>
+            </w:pPr>
             <w:hyperlink r:id="rId33" w:history="1">
-              <w:r>
-                <w:rPr>
-                  <w:rStyle w:val="Hyperlink"/>
-                </w:rPr>
-                <w:t>http://cogcomp.cs.illinois.edu/page/people</w:t>
-              </w:r>
-            </w:hyperlink>
-          </w:p>
-          <w:p>
-            <w:hyperlink r:id="rId34" w:history="1">
-              <w:r>
-                <w:rPr>
-                  <w:rStyle w:val="Hyperlink"/>
-                </w:rPr>
-                <w:t>http://cogcomp.cs.illinois.edu/demo/ner/?id=8</w:t>
-              </w:r>
-            </w:hyperlink>
-            <w:r>
-              <w:t xml:space="preserve"> </w:t>
-            </w:r>
-          </w:p>
-          <w:p>
-            <w:pPr>
-              <w:rPr>
-                <w:rtl/>
-                <w:lang w:bidi="fa-IR"/>
-              </w:rPr>
-            </w:pPr>
-            <w:r>
-              <w:rPr>
-                <w:rFonts w:hint="cs"/>
-                <w:rtl/>
-                <w:lang w:bidi="fa-IR"/>
-              </w:rPr>
-              <w:t>گروه پردازش زبان دانشگاه ایلینویز در اوربانا شمپین</w:t>
-            </w:r>
-          </w:p>
-          <w:p>
-            <w:pPr>
-              <w:rPr>
-                <w:rtl/>
-                <w:lang w:bidi="fa-IR"/>
-              </w:rPr>
-            </w:pPr>
-            <w:hyperlink r:id="rId35" w:history="1">
-              <w:r>
-                <w:rPr>
-                  <w:rStyle w:val="Hyperlink"/>
-                  <w:lang w:bidi="fa-IR"/>
-                </w:rPr>
-                <w:t>http://www.nlpado.de/~sebastian/publications.shtml</w:t>
-              </w:r>
-            </w:hyperlink>
-            <w:r>
-              <w:rPr>
-                <w:lang w:bidi="fa-IR"/>
-              </w:rPr>
-              <w:t xml:space="preserve"> </w:t>
-            </w:r>
-          </w:p>
-          <w:p>
-            <w:pPr>
-              <w:rPr>
-                <w:rtl/>
-                <w:lang w:bidi="fa-IR"/>
-              </w:rPr>
-            </w:pPr>
-            <w:r>
-              <w:rPr>
-                <w:rFonts w:hint="cs"/>
-                <w:rtl/>
-                <w:lang w:bidi="fa-IR"/>
-              </w:rPr>
-              <w:t>آزمایشگاه به روز زبان در آلمان با مقالات 2014</w:t>
-            </w:r>
-          </w:p>
-          <w:p>
-            <w:pPr>
-              <w:rPr>
-                <w:lang w:bidi="fa-IR"/>
-              </w:rPr>
-            </w:pPr>
-            <w:hyperlink r:id="rId36" w:history="1">
               <w:r>
                 <w:rPr>
                   <w:rStyle w:val="Hyperlink"/>
@@ -1802,7 +1898,7 @@
             <w:tcW w:w="6678" w:type="dxa"/>
           </w:tcPr>
           <w:p>
-            <w:hyperlink r:id="rId37" w:history="1">
+            <w:hyperlink r:id="rId34" w:history="1">
               <w:r>
                 <w:rPr>
                   <w:rStyle w:val="Hyperlink"/>
@@ -1815,7 +1911,7 @@
             </w:r>
           </w:p>
           <w:p>
-            <w:hyperlink r:id="rId38" w:history="1">
+            <w:hyperlink r:id="rId35" w:history="1">
               <w:r>
                 <w:rPr>
                   <w:rStyle w:val="Hyperlink"/>
@@ -1825,7 +1921,7 @@
             </w:hyperlink>
           </w:p>
           <w:p>
-            <w:hyperlink r:id="rId39" w:history="1">
+            <w:hyperlink r:id="rId36" w:history="1">
               <w:r>
                 <w:rPr>
                   <w:rStyle w:val="Hyperlink"/>
@@ -1916,7 +2012,7 @@
             <w:tcW w:w="6678" w:type="dxa"/>
           </w:tcPr>
           <w:p>
-            <w:hyperlink r:id="rId40" w:history="1">
+            <w:hyperlink r:id="rId37" w:history="1">
               <w:r>
                 <w:rPr>
                   <w:rStyle w:val="Hyperlink"/>
@@ -1960,7 +2056,21 @@
               <w:rPr>
                 <w:lang w:bidi="fa-IR"/>
               </w:rPr>
-              <w:t>Quranic Arabic Corpus, an annotated linguistic resource which shows the Arabic grammar, syntax and morphology for each word in the Holy Quran. The corpus provides three levels of analysis: morphological annotation, a syntactic treebank and a semantic ontology</w:t>
+              <w:t xml:space="preserve">Quranic Arabic Corpus, an annotated linguistic resource which shows the Arabic grammar, syntax and morphology for each word in the Holy Quran. The corpus provides three levels of analysis: morphological annotation, a syntactic </w:t>
+            </w:r>
+            <w:proofErr w:type="spellStart"/>
+            <w:r>
+              <w:rPr>
+                <w:lang w:bidi="fa-IR"/>
+              </w:rPr>
+              <w:t>treebank</w:t>
+            </w:r>
+            <w:proofErr w:type="spellEnd"/>
+            <w:r>
+              <w:rPr>
+                <w:lang w:bidi="fa-IR"/>
+              </w:rPr>
+              <w:t xml:space="preserve"> and a semantic ontology</w:t>
             </w:r>
             <w:r>
               <w:rPr>
@@ -1979,7 +2089,7 @@
             <w:tcW w:w="6678" w:type="dxa"/>
           </w:tcPr>
           <w:p>
-            <w:hyperlink r:id="rId41" w:history="1">
+            <w:hyperlink r:id="rId38" w:history="1">
               <w:r>
                 <w:rPr>
                   <w:rStyle w:val="Hyperlink"/>
@@ -2018,7 +2128,7 @@
             <w:tcW w:w="6678" w:type="dxa"/>
           </w:tcPr>
           <w:p>
-            <w:hyperlink r:id="rId42" w:history="1">
+            <w:hyperlink r:id="rId39" w:history="1">
               <w:r>
                 <w:rPr>
                   <w:rStyle w:val="Hyperlink"/>
@@ -2042,11 +2152,19 @@
                 <w:lang w:bidi="fa-IR"/>
               </w:rPr>
             </w:pPr>
-            <w:r>
-              <w:rPr>
-                <w:lang w:bidi="fa-IR"/>
-              </w:rPr>
-              <w:t>TnT -- Statistical Part-of-Speech Tagging</w:t>
+            <w:proofErr w:type="spellStart"/>
+            <w:r>
+              <w:rPr>
+                <w:lang w:bidi="fa-IR"/>
+              </w:rPr>
+              <w:t>TnT</w:t>
+            </w:r>
+            <w:proofErr w:type="spellEnd"/>
+            <w:r>
+              <w:rPr>
+                <w:lang w:bidi="fa-IR"/>
+              </w:rPr>
+              <w:t xml:space="preserve"> -- Statistical Part-of-Speech Tagging</w:t>
             </w:r>
             <w:r>
               <w:rPr>
@@ -2077,7 +2195,7 @@
             <w:tcW w:w="6678" w:type="dxa"/>
           </w:tcPr>
           <w:p>
-            <w:hyperlink r:id="rId43" w:history="1">
+            <w:hyperlink r:id="rId40" w:history="1">
               <w:r>
                 <w:rPr>
                   <w:rStyle w:val="Hyperlink"/>
@@ -2124,7 +2242,7 @@
             <w:tcW w:w="6678" w:type="dxa"/>
           </w:tcPr>
           <w:p>
-            <w:hyperlink r:id="rId44" w:history="1">
+            <w:hyperlink r:id="rId41" w:history="1">
               <w:r>
                 <w:rPr>
                   <w:rStyle w:val="Hyperlink"/>
@@ -2264,7 +2382,7 @@
                 <w:rFonts w:cs="Arial"/>
               </w:rPr>
             </w:pPr>
-            <w:hyperlink r:id="rId45" w:history="1">
+            <w:hyperlink r:id="rId42" w:history="1">
               <w:r>
                 <w:rPr>
                   <w:rStyle w:val="Hyperlink"/>
@@ -2288,45 +2406,45 @@
             </w:r>
           </w:p>
           <w:p>
+            <w:hyperlink r:id="rId43" w:history="1">
+              <w:r>
+                <w:rPr>
+                  <w:rStyle w:val="Hyperlink"/>
+                </w:rPr>
+                <w:t>http://knowitall.github.io/ollie/</w:t>
+              </w:r>
+            </w:hyperlink>
+            <w:r>
+              <w:t xml:space="preserve"> </w:t>
+            </w:r>
+          </w:p>
+          <w:p>
+            <w:hyperlink r:id="rId44" w:history="1">
+              <w:r>
+                <w:rPr>
+                  <w:rStyle w:val="Hyperlink"/>
+                </w:rPr>
+                <w:t>http://knowitall.github.io/openie/</w:t>
+              </w:r>
+            </w:hyperlink>
+          </w:p>
+          <w:p>
+            <w:hyperlink r:id="rId45" w:history="1">
+              <w:r>
+                <w:rPr>
+                  <w:rStyle w:val="Hyperlink"/>
+                </w:rPr>
+                <w:t>http://reverb.cs.washington.edu/</w:t>
+              </w:r>
+            </w:hyperlink>
+          </w:p>
+          <w:p>
+            <w:pPr>
+              <w:rPr>
+                <w:lang w:bidi="fa-IR"/>
+              </w:rPr>
+            </w:pPr>
             <w:hyperlink r:id="rId46" w:history="1">
-              <w:r>
-                <w:rPr>
-                  <w:rStyle w:val="Hyperlink"/>
-                </w:rPr>
-                <w:t>http://knowitall.github.io/ollie/</w:t>
-              </w:r>
-            </w:hyperlink>
-            <w:r>
-              <w:t xml:space="preserve"> </w:t>
-            </w:r>
-          </w:p>
-          <w:p>
-            <w:hyperlink r:id="rId47" w:history="1">
-              <w:r>
-                <w:rPr>
-                  <w:rStyle w:val="Hyperlink"/>
-                </w:rPr>
-                <w:t>http://knowitall.github.io/openie/</w:t>
-              </w:r>
-            </w:hyperlink>
-          </w:p>
-          <w:p>
-            <w:hyperlink r:id="rId48" w:history="1">
-              <w:r>
-                <w:rPr>
-                  <w:rStyle w:val="Hyperlink"/>
-                </w:rPr>
-                <w:t>http://reverb.cs.washington.edu/</w:t>
-              </w:r>
-            </w:hyperlink>
-          </w:p>
-          <w:p>
-            <w:pPr>
-              <w:rPr>
-                <w:lang w:bidi="fa-IR"/>
-              </w:rPr>
-            </w:pPr>
-            <w:hyperlink r:id="rId49" w:history="1">
               <w:r>
                 <w:rPr>
                   <w:rStyle w:val="Hyperlink"/>
@@ -2438,7 +2556,7 @@
             <w:tcW w:w="6678" w:type="dxa"/>
           </w:tcPr>
           <w:p>
-            <w:hyperlink r:id="rId50" w:history="1">
+            <w:hyperlink r:id="rId47" w:history="1">
               <w:r>
                 <w:rPr>
                   <w:rStyle w:val="Hyperlink"/>
@@ -2498,7 +2616,7 @@
             <w:tcW w:w="6678" w:type="dxa"/>
           </w:tcPr>
           <w:p>
-            <w:hyperlink r:id="rId51" w:history="1">
+            <w:hyperlink r:id="rId48" w:history="1">
               <w:r>
                 <w:rPr>
                   <w:rStyle w:val="Hyperlink"/>
@@ -3093,7 +3211,7 @@
                 <w:rtl/>
               </w:rPr>
             </w:pPr>
-            <w:hyperlink r:id="rId52" w:history="1">
+            <w:hyperlink r:id="rId49" w:history="1">
               <w:r>
                 <w:rPr>
                   <w:rStyle w:val="Hyperlink"/>
@@ -3110,7 +3228,7 @@
             </w:r>
           </w:p>
           <w:p>
-            <w:hyperlink r:id="rId53" w:history="1">
+            <w:hyperlink r:id="rId50" w:history="1">
               <w:r>
                 <w:rPr>
                   <w:rStyle w:val="Hyperlink"/>
@@ -3196,6 +3314,67 @@
           <w:tcPr>
             <w:tcW w:w="6678" w:type="dxa"/>
           </w:tcPr>
+          <w:p>
+            <w:hyperlink r:id="rId51" w:history="1">
+              <w:r>
+                <w:rPr>
+                  <w:rStyle w:val="Hyperlink"/>
+                </w:rPr>
+                <w:t>http://nlp.stanford.edu/publications.shtml</w:t>
+              </w:r>
+            </w:hyperlink>
+            <w:r>
+              <w:t xml:space="preserve"> </w:t>
+            </w:r>
+          </w:p>
+        </w:tc>
+        <w:tc>
+          <w:tcPr>
+            <w:tcW w:w="2898" w:type="dxa"/>
+          </w:tcPr>
+          <w:p>
+            <w:pPr>
+              <w:bidi/>
+              <w:rPr>
+                <w:rFonts w:cs="Arial" w:hint="cs"/>
+                <w:rtl/>
+                <w:lang w:bidi="fa-IR"/>
+              </w:rPr>
+            </w:pPr>
+            <w:r>
+              <w:rPr>
+                <w:rFonts w:cs="Arial" w:hint="cs"/>
+                <w:rtl/>
+                <w:lang w:bidi="fa-IR"/>
+              </w:rPr>
+              <w:t>حدود 40 مقاله 2014 در</w:t>
+            </w:r>
+            <w:r>
+              <w:rPr>
+                <w:rFonts w:cs="Arial" w:hint="cs"/>
+                <w:rtl/>
+                <w:lang w:bidi="fa-IR"/>
+              </w:rPr>
+              <w:t xml:space="preserve"> این لینک از دانشگاه استنفورد که شامل تمام مقالات لابراتور پردازش متن آنها است وجود د</w:t>
+            </w:r>
+            <w:bookmarkStart w:id="0" w:name="_GoBack"/>
+            <w:bookmarkEnd w:id="0"/>
+            <w:r>
+              <w:rPr>
+                <w:rFonts w:cs="Arial" w:hint="cs"/>
+                <w:rtl/>
+                <w:lang w:bidi="fa-IR"/>
+              </w:rPr>
+              <w:t>ارد.</w:t>
+            </w:r>
+          </w:p>
+        </w:tc>
+      </w:tr>
+      <w:tr>
+        <w:tc>
+          <w:tcPr>
+            <w:tcW w:w="6678" w:type="dxa"/>
+          </w:tcPr>
           <w:p/>
         </w:tc>
         <w:tc>
@@ -3206,7 +3385,7 @@
             <w:pPr>
               <w:bidi/>
               <w:rPr>
-                <w:rFonts w:cs="Arial"/>
+                <w:rFonts w:cs="Arial" w:hint="cs"/>
                 <w:rtl/>
                 <w:lang w:bidi="fa-IR"/>
               </w:rPr>

</xml_diff>